<commit_message>
Funktionen in eine Lib ausgelagert
</commit_message>
<xml_diff>
--- a/MM7/Results.docx
+++ b/MM7/Results.docx
@@ -68,6 +68,71 @@
       </w:pPr>
       <w:r>
         <w:t xml:space="preserve">Deskriptive Statistik</w:t>
+      </w:r>
+    </w:p>
+    <w:p>
+      <w:pPr>
+        <w:pStyle w:val="SourceCode"/>
+      </w:pPr>
+      <w:r>
+        <w:rPr>
+          <w:rStyle w:val="FunctionTok"/>
+        </w:rPr>
+        <w:t xml:space="preserve">fn_descriptive_analysis</w:t>
+      </w:r>
+      <w:r>
+        <w:rPr>
+          <w:rStyle w:val="NormalTok"/>
+        </w:rPr>
+        <w:t xml:space="preserve">(</w:t>
+      </w:r>
+      <w:r>
+        <w:rPr>
+          <w:rStyle w:val="AttributeTok"/>
+        </w:rPr>
+        <w:t xml:space="preserve">i1_w_MW =</w:t>
+      </w:r>
+      <w:r>
+        <w:rPr>
+          <w:rStyle w:val="NormalTok"/>
+        </w:rPr>
+        <w:t xml:space="preserve"> daten</w:t>
+      </w:r>
+      <w:r>
+        <w:rPr>
+          <w:rStyle w:val="SpecialCharTok"/>
+        </w:rPr>
+        <w:t xml:space="preserve">$</w:t>
+      </w:r>
+      <w:r>
+        <w:rPr>
+          <w:rStyle w:val="NormalTok"/>
+        </w:rPr>
+        <w:t xml:space="preserve">i1_dd_w_MW, </w:t>
+      </w:r>
+      <w:r>
+        <w:rPr>
+          <w:rStyle w:val="AttributeTok"/>
+        </w:rPr>
+        <w:t xml:space="preserve">i1_f_MW =</w:t>
+      </w:r>
+      <w:r>
+        <w:rPr>
+          <w:rStyle w:val="NormalTok"/>
+        </w:rPr>
+        <w:t xml:space="preserve"> daten</w:t>
+      </w:r>
+      <w:r>
+        <w:rPr>
+          <w:rStyle w:val="SpecialCharTok"/>
+        </w:rPr>
+        <w:t xml:space="preserve">$</w:t>
+      </w:r>
+      <w:r>
+        <w:rPr>
+          <w:rStyle w:val="NormalTok"/>
+        </w:rPr>
+        <w:t xml:space="preserve">i1_dd_f_MW)</w:t>
       </w:r>
     </w:p>
     <w:p>

</xml_diff>